<commit_message>
Last changes and topical is done
Added some last minute changes to most of the pages as well as started on the topical page and an extra page with some information
</commit_message>
<xml_diff>
--- a/Eksamen notater.docx
+++ b/Eksamen notater.docx
@@ -480,6 +480,271 @@
         </w:rPr>
         <w:lastRenderedPageBreak/>
         <w:t>Netherlands have been a main part of this year’s world cup as well as the previous two. Each year we’re seeing more and more countries investing in cricket and coming to the international scene.</w:t>
+      </w:r>
+    </w:p>
+    <w:p>
+      <w:pPr>
+        <w:rPr>
+          <w:lang w:val="en-US"/>
+        </w:rPr>
+      </w:pPr>
+    </w:p>
+    <w:p>
+      <w:pPr>
+        <w:rPr>
+          <w:lang w:val="en-US"/>
+        </w:rPr>
+      </w:pPr>
+      <w:r>
+        <w:rPr>
+          <w:lang w:val="en-US"/>
+        </w:rPr>
+        <w:t xml:space="preserve">The world cup champions of the CWC2022 were England. They played extraordinary throughout the tournament and made it all the way to the final. In cricket there are three different formats. The shortest one is t20, then you have Odis (one day internationals) and the last one is test, this one spans over the period of five days with approximately nine hours of play each day, including breaks. England is currently the world champions in both the t20 format and the </w:t>
+      </w:r>
+      <w:proofErr w:type="spellStart"/>
+      <w:r>
+        <w:rPr>
+          <w:lang w:val="en-US"/>
+        </w:rPr>
+        <w:t>odi</w:t>
+      </w:r>
+      <w:proofErr w:type="spellEnd"/>
+      <w:r>
+        <w:rPr>
+          <w:lang w:val="en-US"/>
+        </w:rPr>
+        <w:t xml:space="preserve"> format. They one the </w:t>
+      </w:r>
+      <w:proofErr w:type="spellStart"/>
+      <w:r>
+        <w:rPr>
+          <w:lang w:val="en-US"/>
+        </w:rPr>
+        <w:t>odi</w:t>
+      </w:r>
+      <w:proofErr w:type="spellEnd"/>
+      <w:r>
+        <w:rPr>
+          <w:lang w:val="en-US"/>
+        </w:rPr>
+        <w:t xml:space="preserve"> world cup back in 2019. Next year will be 4 years after the world cup, which means another world cup, where England will be the defending champions.</w:t>
+      </w:r>
+    </w:p>
+    <w:p>
+      <w:pPr>
+        <w:rPr>
+          <w:lang w:val="en-US"/>
+        </w:rPr>
+      </w:pPr>
+    </w:p>
+    <w:p>
+      <w:pPr>
+        <w:rPr>
+          <w:lang w:val="en-US"/>
+        </w:rPr>
+      </w:pPr>
+      <w:r>
+        <w:rPr>
+          <w:lang w:val="en-US"/>
+        </w:rPr>
+        <w:t xml:space="preserve">As the </w:t>
+      </w:r>
+      <w:proofErr w:type="spellStart"/>
+      <w:r>
+        <w:rPr>
+          <w:lang w:val="en-US"/>
+        </w:rPr>
+        <w:t>mens</w:t>
+      </w:r>
+      <w:proofErr w:type="spellEnd"/>
+      <w:r>
+        <w:rPr>
+          <w:lang w:val="en-US"/>
+        </w:rPr>
+        <w:t xml:space="preserve"> world cup has finished, the next one is the w</w:t>
+      </w:r>
+      <w:proofErr w:type="spellStart"/>
+      <w:r>
+        <w:rPr>
+          <w:lang w:val="en-US"/>
+        </w:rPr>
+        <w:t>omens</w:t>
+      </w:r>
+      <w:proofErr w:type="spellEnd"/>
+      <w:r>
+        <w:rPr>
+          <w:lang w:val="en-US"/>
+        </w:rPr>
+        <w:t xml:space="preserve"> world cup, that will begin in October of the next year.</w:t>
+      </w:r>
+    </w:p>
+    <w:p>
+      <w:pPr>
+        <w:rPr>
+          <w:lang w:val="en-US"/>
+        </w:rPr>
+      </w:pPr>
+    </w:p>
+    <w:p>
+      <w:pPr>
+        <w:rPr>
+          <w:lang w:val="en-US"/>
+        </w:rPr>
+      </w:pPr>
+      <w:r>
+        <w:rPr>
+          <w:lang w:val="en-US"/>
+        </w:rPr>
+        <w:t xml:space="preserve">A surprising fact about cricket is that it’s </w:t>
+      </w:r>
+      <w:proofErr w:type="gramStart"/>
+      <w:r>
+        <w:rPr>
+          <w:lang w:val="en-US"/>
+        </w:rPr>
+        <w:t>actually the</w:t>
+      </w:r>
+      <w:proofErr w:type="gramEnd"/>
+      <w:r>
+        <w:rPr>
+          <w:lang w:val="en-US"/>
+        </w:rPr>
+        <w:t xml:space="preserve"> second most followed sport, after football. It is estimated that cricket has approximately 2.5 billion fans </w:t>
+      </w:r>
+      <w:proofErr w:type="spellStart"/>
+      <w:proofErr w:type="gramStart"/>
+      <w:r>
+        <w:rPr>
+          <w:lang w:val="en-US"/>
+        </w:rPr>
+        <w:t>world wide</w:t>
+      </w:r>
+      <w:proofErr w:type="spellEnd"/>
+      <w:proofErr w:type="gramEnd"/>
+      <w:r>
+        <w:rPr>
+          <w:lang w:val="en-US"/>
+        </w:rPr>
+        <w:t>. That is 1 billion less than football in first place and half a billion more than field hockey in third place. Now that’s interesting. Cricket doesn’t seem like it’s so popular around the world, but what a surprise that was.</w:t>
+      </w:r>
+    </w:p>
+    <w:p>
+      <w:pPr>
+        <w:rPr>
+          <w:lang w:val="en-US"/>
+        </w:rPr>
+      </w:pPr>
+    </w:p>
+    <w:p>
+      <w:pPr>
+        <w:rPr>
+          <w:lang w:val="en-US"/>
+        </w:rPr>
+      </w:pPr>
+    </w:p>
+    <w:p>
+      <w:pPr>
+        <w:rPr>
+          <w:lang w:val="en-US"/>
+        </w:rPr>
+      </w:pPr>
+      <w:r>
+        <w:rPr>
+          <w:lang w:val="en-US"/>
+        </w:rPr>
+        <w:t xml:space="preserve">To read more about cricket click here: </w:t>
+      </w:r>
+      <w:hyperlink r:id="rId5" w:history="1">
+        <w:r>
+          <w:rPr>
+            <w:rStyle w:val="Hyperkobling"/>
+            <w:lang w:val="en-US"/>
+          </w:rPr>
+          <w:t>https://en.wikipedia.org/wiki/Cricket</w:t>
+        </w:r>
+      </w:hyperlink>
+    </w:p>
+    <w:p>
+      <w:pPr>
+        <w:rPr>
+          <w:lang w:val="en-US"/>
+        </w:rPr>
+      </w:pPr>
+    </w:p>
+    <w:p>
+      <w:pPr>
+        <w:rPr>
+          <w:lang w:val="en-US"/>
+        </w:rPr>
+      </w:pPr>
+      <w:r>
+        <w:rPr>
+          <w:lang w:val="en-US"/>
+        </w:rPr>
+        <w:t xml:space="preserve">To go to the official cricket </w:t>
+      </w:r>
+      <w:proofErr w:type="gramStart"/>
+      <w:r>
+        <w:rPr>
+          <w:lang w:val="en-US"/>
+        </w:rPr>
+        <w:t>website</w:t>
+      </w:r>
+      <w:proofErr w:type="gramEnd"/>
+      <w:r>
+        <w:rPr>
+          <w:lang w:val="en-US"/>
+        </w:rPr>
+        <w:t xml:space="preserve"> click here: </w:t>
+      </w:r>
+      <w:hyperlink r:id="rId6" w:history="1">
+        <w:r>
+          <w:rPr>
+            <w:rStyle w:val="Hyperkobling"/>
+            <w:lang w:val="en-US"/>
+          </w:rPr>
+          <w:t>https://www.icc-cricket.com/homepage</w:t>
+        </w:r>
+      </w:hyperlink>
+    </w:p>
+    <w:p>
+      <w:pPr>
+        <w:rPr>
+          <w:lang w:val="en-US"/>
+        </w:rPr>
+      </w:pPr>
+    </w:p>
+    <w:p>
+      <w:pPr>
+        <w:rPr>
+          <w:lang w:val="en-US"/>
+        </w:rPr>
+      </w:pPr>
+      <w:r>
+        <w:rPr>
+          <w:lang w:val="en-US"/>
+        </w:rPr>
+        <w:t xml:space="preserve">To go to this </w:t>
+      </w:r>
+      <w:proofErr w:type="gramStart"/>
+      <w:r>
+        <w:rPr>
+          <w:lang w:val="en-US"/>
+        </w:rPr>
+        <w:t>years</w:t>
+      </w:r>
+      <w:proofErr w:type="gramEnd"/>
+      <w:r>
+        <w:rPr>
+          <w:lang w:val="en-US"/>
+        </w:rPr>
+        <w:t xml:space="preserve"> world cup website click here: </w:t>
+      </w:r>
+      <w:r>
+        <w:rPr>
+          <w:lang w:val="en-US"/>
+        </w:rPr>
+        <w:t>https://www.t20worldcup.com</w:t>
       </w:r>
     </w:p>
     <w:p>

</xml_diff>